<commit_message>
had to reupload had a type error
</commit_message>
<xml_diff>
--- a/module-2/Brown Module 2.2.docx
+++ b/module-2/Brown Module 2.2.docx
@@ -3,16 +3,11 @@
 <w:document xmlns:ve="http://schemas.openxmlformats.org/markup-compatibility/2006" xmlns:o="urn:schemas-microsoft-com:office:office" xmlns:r="http://schemas.openxmlformats.org/officeDocument/2006/relationships" xmlns:m="http://schemas.openxmlformats.org/officeDocument/2006/math" xmlns:v="urn:schemas-microsoft-com:vml" xmlns:wp="http://schemas.openxmlformats.org/drawingml/2006/wordprocessingDrawing" xmlns:w10="urn:schemas-microsoft-com:office:word" xmlns:w="http://schemas.openxmlformats.org/wordprocessingml/2006/main" xmlns:wne="http://schemas.microsoft.com/office/word/2006/wordml">
   <w:body>
     <w:p>
-      <w:proofErr w:type="spellStart"/>
       <w:r>
-        <w:t>Fdsfd</w:t>
+        <w:t>Y</w:t>
       </w:r>
-      <w:proofErr w:type="spellEnd"/>
-    </w:p>
-    <w:p/>
-    <w:p>
       <w:r>
-        <w:t>Yolanda Brown</w:t>
+        <w:t>olanda Brown</w:t>
       </w:r>
     </w:p>
     <w:p>

</xml_diff>